<commit_message>
more about stealth SYN :heart:
</commit_message>
<xml_diff>
--- a/Khung đồ án.docx
+++ b/Khung đồ án.docx
@@ -1819,7 +1819,7 @@
     </w:p>
     <w:tbl>
       <w:tblPr>
-        <w:tblStyle w:val="10"/>
+        <w:tblStyle w:val="11"/>
         <w:tblW w:w="13469" w:type="dxa"/>
         <w:tblInd w:w="0" w:type="dxa"/>
         <w:tblBorders>
@@ -3306,13 +3306,7 @@
         <w:rPr>
           <w:rFonts w:hint="default"/>
         </w:rPr>
-        <w:t>Định nghĩa các chain rules là thực hiện thêm nó vào danh sách chain hiện tại. Đây là lệnh Iptables được định dạng với các tùy chọn thông thường</w:t>
-      </w:r>
-      <w:r>
-        <w:rPr>
-          <w:rFonts w:hint="default"/>
-        </w:rPr>
-        <w:t>:</w:t>
+        <w:t>Định nghĩa các chain rules là thực hiện thêm nó vào danh sách chain hiện tại. Đây là lệnh Iptables được định dạng với các tùy chọn thông thường:</w:t>
       </w:r>
     </w:p>
     <w:p>
@@ -3813,8 +3807,12 @@
     <w:p>
       <w:pPr>
         <w:numPr>
-          <w:numId w:val="0"/>
-        </w:numPr>
+          <w:ilvl w:val="0"/>
+          <w:numId w:val="0"/>
+        </w:numPr>
+        <w:tabs>
+          <w:tab w:val="clear" w:pos="420"/>
+        </w:tabs>
         <w:ind w:firstLine="420" w:firstLineChars="0"/>
         <w:rPr>
           <w:rFonts w:hint="default"/>
@@ -3830,8 +3828,12 @@
     <w:p>
       <w:pPr>
         <w:numPr>
-          <w:numId w:val="0"/>
-        </w:numPr>
+          <w:ilvl w:val="0"/>
+          <w:numId w:val="0"/>
+        </w:numPr>
+        <w:tabs>
+          <w:tab w:val="clear" w:pos="420"/>
+        </w:tabs>
         <w:ind w:firstLine="420" w:firstLineChars="0"/>
         <w:rPr>
           <w:rFonts w:hint="default"/>
@@ -3847,8 +3849,12 @@
     <w:p>
       <w:pPr>
         <w:numPr>
-          <w:numId w:val="0"/>
-        </w:numPr>
+          <w:ilvl w:val="0"/>
+          <w:numId w:val="0"/>
+        </w:numPr>
+        <w:tabs>
+          <w:tab w:val="clear" w:pos="420"/>
+        </w:tabs>
         <w:ind w:firstLine="420" w:firstLineChars="0"/>
         <w:rPr>
           <w:rFonts w:hint="default"/>
@@ -3864,8 +3870,12 @@
     <w:p>
       <w:pPr>
         <w:numPr>
-          <w:numId w:val="0"/>
-        </w:numPr>
+          <w:ilvl w:val="0"/>
+          <w:numId w:val="0"/>
+        </w:numPr>
+        <w:tabs>
+          <w:tab w:val="clear" w:pos="420"/>
+        </w:tabs>
         <w:ind w:firstLine="420" w:firstLineChars="0"/>
         <w:rPr>
           <w:rFonts w:hint="default"/>
@@ -3881,8 +3891,12 @@
     <w:p>
       <w:pPr>
         <w:numPr>
-          <w:numId w:val="0"/>
-        </w:numPr>
+          <w:ilvl w:val="0"/>
+          <w:numId w:val="0"/>
+        </w:numPr>
+        <w:tabs>
+          <w:tab w:val="clear" w:pos="420"/>
+        </w:tabs>
         <w:ind w:firstLine="420" w:firstLineChars="0"/>
         <w:rPr>
           <w:rFonts w:hint="default"/>
@@ -3904,8 +3918,12 @@
     <w:p>
       <w:pPr>
         <w:numPr>
-          <w:numId w:val="0"/>
-        </w:numPr>
+          <w:ilvl w:val="0"/>
+          <w:numId w:val="0"/>
+        </w:numPr>
+        <w:tabs>
+          <w:tab w:val="clear" w:pos="420"/>
+        </w:tabs>
         <w:ind w:firstLine="420" w:firstLineChars="0"/>
         <w:rPr>
           <w:rFonts w:hint="default"/>
@@ -3927,8 +3945,12 @@
     <w:p>
       <w:pPr>
         <w:numPr>
-          <w:numId w:val="0"/>
-        </w:numPr>
+          <w:ilvl w:val="0"/>
+          <w:numId w:val="0"/>
+        </w:numPr>
+        <w:tabs>
+          <w:tab w:val="clear" w:pos="420"/>
+        </w:tabs>
         <w:ind w:firstLine="420" w:firstLineChars="0"/>
         <w:rPr>
           <w:rFonts w:hint="default"/>
@@ -3950,8 +3972,12 @@
     <w:p>
       <w:pPr>
         <w:numPr>
-          <w:numId w:val="0"/>
-        </w:numPr>
+          <w:ilvl w:val="0"/>
+          <w:numId w:val="0"/>
+        </w:numPr>
+        <w:tabs>
+          <w:tab w:val="clear" w:pos="420"/>
+        </w:tabs>
         <w:ind w:firstLine="420" w:firstLineChars="0"/>
         <w:rPr>
           <w:rFonts w:hint="default"/>
@@ -3973,8 +3999,12 @@
     <w:p>
       <w:pPr>
         <w:numPr>
-          <w:numId w:val="0"/>
-        </w:numPr>
+          <w:ilvl w:val="0"/>
+          <w:numId w:val="0"/>
+        </w:numPr>
+        <w:tabs>
+          <w:tab w:val="clear" w:pos="420"/>
+        </w:tabs>
         <w:ind w:firstLine="420" w:firstLineChars="0"/>
         <w:rPr>
           <w:rFonts w:hint="default"/>
@@ -3996,8 +4026,12 @@
     <w:p>
       <w:pPr>
         <w:numPr>
-          <w:numId w:val="0"/>
-        </w:numPr>
+          <w:ilvl w:val="0"/>
+          <w:numId w:val="0"/>
+        </w:numPr>
+        <w:tabs>
+          <w:tab w:val="clear" w:pos="420"/>
+        </w:tabs>
         <w:ind w:firstLine="420" w:firstLineChars="0"/>
         <w:rPr>
           <w:rFonts w:hint="default"/>
@@ -4019,8 +4053,12 @@
     <w:p>
       <w:pPr>
         <w:numPr>
-          <w:numId w:val="0"/>
-        </w:numPr>
+          <w:ilvl w:val="0"/>
+          <w:numId w:val="0"/>
+        </w:numPr>
+        <w:tabs>
+          <w:tab w:val="clear" w:pos="420"/>
+        </w:tabs>
         <w:ind w:firstLine="420" w:firstLineChars="0"/>
         <w:rPr>
           <w:rFonts w:hint="default"/>
@@ -4119,8 +4157,12 @@
     <w:p>
       <w:pPr>
         <w:numPr>
-          <w:numId w:val="0"/>
-        </w:numPr>
+          <w:ilvl w:val="0"/>
+          <w:numId w:val="0"/>
+        </w:numPr>
+        <w:tabs>
+          <w:tab w:val="clear" w:pos="420"/>
+        </w:tabs>
         <w:ind w:leftChars="0" w:firstLine="420" w:firstLineChars="0"/>
         <w:jc w:val="center"/>
         <w:rPr>
@@ -4169,50 +4211,226 @@
           </wp:inline>
         </w:drawing>
       </w:r>
+    </w:p>
+    <w:p>
+      <w:pPr>
+        <w:numPr>
+          <w:ilvl w:val="0"/>
+          <w:numId w:val="0"/>
+        </w:numPr>
+        <w:tabs>
+          <w:tab w:val="clear" w:pos="420"/>
+        </w:tabs>
+        <w:rPr>
+          <w:rFonts w:hint="default"/>
+        </w:rPr>
+      </w:pPr>
+    </w:p>
+    <w:p>
+      <w:pPr>
+        <w:numPr>
+          <w:ilvl w:val="0"/>
+          <w:numId w:val="0"/>
+        </w:numPr>
+        <w:tabs>
+          <w:tab w:val="clear" w:pos="420"/>
+        </w:tabs>
+        <w:rPr>
+          <w:rFonts w:hint="default"/>
+        </w:rPr>
+      </w:pPr>
+    </w:p>
+    <w:p>
+      <w:pPr>
+        <w:numPr>
+          <w:ilvl w:val="0"/>
+          <w:numId w:val="0"/>
+        </w:numPr>
+        <w:tabs>
+          <w:tab w:val="clear" w:pos="420"/>
+        </w:tabs>
+        <w:rPr>
+          <w:rFonts w:hint="default"/>
+        </w:rPr>
+      </w:pPr>
+      <w:r>
+        <w:rPr>
+          <w:rFonts w:hint="default"/>
+        </w:rPr>
+        <w:t>Stealth scan/ TCP SYN (Stealth) Scan (-sS)</w:t>
+      </w:r>
+    </w:p>
+    <w:p>
+      <w:pPr>
+        <w:numPr>
+          <w:ilvl w:val="0"/>
+          <w:numId w:val="0"/>
+        </w:numPr>
+        <w:tabs>
+          <w:tab w:val="clear" w:pos="420"/>
+        </w:tabs>
+        <w:rPr>
+          <w:rFonts w:hint="default"/>
+          <w:lang w:eastAsia="zh-CN"/>
+        </w:rPr>
+      </w:pPr>
+      <w:r>
+        <w:rPr>
+          <w:rFonts w:hint="default"/>
+        </w:rPr>
+        <w:t xml:space="preserve">Quét SYN là tùy chọn quét mặc định và phổ biến nhất vì nhiều lý do (hầu hết là chính đáng). Nó có thể được thực hiện nhanh chóng, quét hàng nghìn cổng mỗi giây trên một mạng mà không bị cản trở bởi các tường lửa </w:t>
+      </w:r>
+      <w:r>
+        <w:rPr>
+          <w:rFonts w:hint="default"/>
+          <w:lang w:eastAsia="zh-CN"/>
+        </w:rPr>
+        <w:t>intrusive.</w:t>
+      </w:r>
+    </w:p>
+    <w:p>
+      <w:pPr>
+        <w:numPr>
+          <w:ilvl w:val="0"/>
+          <w:numId w:val="0"/>
+        </w:numPr>
+        <w:tabs>
+          <w:tab w:val="clear" w:pos="420"/>
+        </w:tabs>
+        <w:rPr>
+          <w:rFonts w:hint="default"/>
+          <w:lang w:eastAsia="zh-CN"/>
+        </w:rPr>
+      </w:pPr>
+      <w:r>
+        <w:rPr>
+          <w:rFonts w:hint="default"/>
+          <w:lang w:eastAsia="zh-CN"/>
+        </w:rPr>
+        <w:t>Quét SYN tương đối kín đáo và lén lút vì nó không bao giờ hoàn thành kết nối TCP (theo quy tắc bắt tay 3 bước).</w:t>
+      </w:r>
+      <w:r>
+        <w:rPr>
+          <w:rFonts w:hint="default"/>
+          <w:lang w:eastAsia="zh-CN"/>
+        </w:rPr>
+        <w:t xml:space="preserve"> SYN scan quét ở cấp độ packet, cùng xem ví dụ tấn công vào port 22 như bên dưới:</w:t>
+      </w:r>
+    </w:p>
+    <w:p>
+      <w:pPr>
+        <w:numPr>
+          <w:ilvl w:val="0"/>
+          <w:numId w:val="0"/>
+        </w:numPr>
+        <w:tabs>
+          <w:tab w:val="clear" w:pos="420"/>
+        </w:tabs>
+        <w:rPr>
+          <w:rFonts w:hint="default"/>
+          <w:lang w:eastAsia="zh-CN"/>
+        </w:rPr>
+      </w:pPr>
+      <w:r>
+        <w:rPr>
+          <w:rFonts w:hint="default"/>
+          <w:lang w:eastAsia="zh-CN"/>
+        </w:rPr>
+        <w:drawing>
+          <wp:inline distT="0" distB="0" distL="114300" distR="114300">
+            <wp:extent cx="5257800" cy="1146175"/>
+            <wp:effectExtent l="0" t="0" r="0" b="15875"/>
+            <wp:docPr id="3" name="Picture 3" descr="3"/>
+            <wp:cNvGraphicFramePr>
+              <a:graphicFrameLocks xmlns:a="http://schemas.openxmlformats.org/drawingml/2006/main" noChangeAspect="1"/>
+            </wp:cNvGraphicFramePr>
+            <a:graphic xmlns:a="http://schemas.openxmlformats.org/drawingml/2006/main">
+              <a:graphicData uri="http://schemas.openxmlformats.org/drawingml/2006/picture">
+                <pic:pic xmlns:pic="http://schemas.openxmlformats.org/drawingml/2006/picture">
+                  <pic:nvPicPr>
+                    <pic:cNvPr id="3" name="Picture 3" descr="3"/>
+                    <pic:cNvPicPr>
+                      <a:picLocks noChangeAspect="1"/>
+                    </pic:cNvPicPr>
+                  </pic:nvPicPr>
+                  <pic:blipFill>
+                    <a:blip r:embed="rId6"/>
+                    <a:stretch>
+                      <a:fillRect/>
+                    </a:stretch>
+                  </pic:blipFill>
+                  <pic:spPr>
+                    <a:xfrm>
+                      <a:off x="0" y="0"/>
+                      <a:ext cx="5257800" cy="1146175"/>
+                    </a:xfrm>
+                    <a:prstGeom prst="rect">
+                      <a:avLst/>
+                    </a:prstGeom>
+                  </pic:spPr>
+                </pic:pic>
+              </a:graphicData>
+            </a:graphic>
+          </wp:inline>
+        </w:drawing>
+      </w:r>
+    </w:p>
+    <w:p>
+      <w:pPr>
+        <w:numPr>
+          <w:ilvl w:val="0"/>
+          <w:numId w:val="0"/>
+        </w:numPr>
+        <w:tabs>
+          <w:tab w:val="clear" w:pos="420"/>
+        </w:tabs>
+        <w:rPr>
+          <w:rFonts w:hint="default"/>
+          <w:lang w:eastAsia="zh-CN"/>
+        </w:rPr>
+      </w:pPr>
+    </w:p>
+    <w:p>
+      <w:pPr>
+        <w:numPr>
+          <w:ilvl w:val="0"/>
+          <w:numId w:val="0"/>
+        </w:numPr>
+        <w:tabs>
+          <w:tab w:val="clear" w:pos="420"/>
+        </w:tabs>
+        <w:rPr>
+          <w:rFonts w:hint="default"/>
+        </w:rPr>
+      </w:pPr>
+    </w:p>
+    <w:p>
+      <w:pPr>
+        <w:numPr>
+          <w:ilvl w:val="0"/>
+          <w:numId w:val="0"/>
+        </w:numPr>
+        <w:tabs>
+          <w:tab w:val="clear" w:pos="420"/>
+        </w:tabs>
+        <w:rPr>
+          <w:rFonts w:hint="default"/>
+        </w:rPr>
+      </w:pPr>
+      <w:r>
+        <w:rPr>
+          <w:rFonts w:hint="default"/>
+        </w:rPr>
+        <w:t>Nmap bắt đầu gửi một packet TCP với cờ SYN đã được set (tham chiếu đến ip header) và gửi đến port 22. Đây là bước đầu tiên trong quá trình bắt tay 3 bước mà mọi kết nối hợp pháp đều phải trải qua. Khi cổng mục tiêu (22) mở, scanme thực hiện bước thứ 2 bằng cách gửi phản hồi cờ SYN và ACK. Trong một kết nối bình thường, krad phải hoàn thành bước thứ 3 bằng việc gửi một packet ACK chấp nhận SYN/ACK. Nmap thì không cần phải làm vậy, vì phản hồi SYN/ACK đã phản hồi rằng port đã mở. Nếu Nmap hoàn thành được kết nối, sau đó nó phải chịu trách nhiệm đóng lại. Việc này yêu cầu một quy trình bắt tay mới, sử dụng packet FIN thay vì SYN. Vậy ACK không phải là một ý tưởng tốt, nhưng vẫn cần phải sử dụng nó trong một số tình huống. Nếu như SYN/ACK hoàn toàn bị bỏ qua, scanme sẽ giả sử rằng nó đã bị drop và tiếp tục gửi lại. Câu trả lời thích hợp ở tình huống này , vì chúng ta không muốn tạo một kết nối đầy đủ, là một gói RST như được hiển thị trong biểu đồ. Việc này giống như thông báo cho scanme quên kết nối đã thử. Nmap có thể gửi packet RTS này một cách dễ dàng, nhưng nó thực sự không cần phải làm như vậy. Hệ điều hành chạy trên krad cũng nhận SYN/ACK, nhưng điều này nằm ngoài mong đợi vì Nmap đã tạo ra đầu dò SYN cho chính nó. Vì vậy, hệ điều hành đáp ứng với các SYN / ACK không mong đợi với một gói RS</w:t>
+      </w:r>
       <w:bookmarkStart w:id="0" w:name="_GoBack"/>
       <w:bookmarkEnd w:id="0"/>
-    </w:p>
-    <w:p>
-      <w:pPr>
-        <w:numPr>
-          <w:ilvl w:val="0"/>
-          <w:numId w:val="0"/>
-        </w:numPr>
-        <w:tabs>
-          <w:tab w:val="clear" w:pos="420"/>
-        </w:tabs>
-        <w:rPr>
-          <w:rFonts w:hint="default"/>
-        </w:rPr>
-      </w:pPr>
-    </w:p>
-    <w:p>
-      <w:pPr>
-        <w:numPr>
-          <w:ilvl w:val="0"/>
-          <w:numId w:val="0"/>
-        </w:numPr>
-        <w:tabs>
-          <w:tab w:val="clear" w:pos="420"/>
-        </w:tabs>
-        <w:rPr>
-          <w:rFonts w:hint="default"/>
-        </w:rPr>
-      </w:pPr>
-    </w:p>
-    <w:p>
-      <w:pPr>
-        <w:numPr>
-          <w:ilvl w:val="0"/>
-          <w:numId w:val="0"/>
-        </w:numPr>
-        <w:tabs>
-          <w:tab w:val="clear" w:pos="420"/>
-        </w:tabs>
-        <w:rPr>
-          <w:rFonts w:hint="default"/>
-        </w:rPr>
-      </w:pPr>
+      <w:r>
+        <w:rPr>
+          <w:rFonts w:hint="default"/>
+        </w:rPr>
+        <w:t>T</w:t>
+      </w:r>
     </w:p>
     <w:sectPr>
       <w:pgSz w:w="11906" w:h="16838"/>
@@ -4662,6 +4880,26 @@
       </w:rPr>
     </w:lvl>
   </w:abstractNum>
+  <w:abstractNum w:abstractNumId="1538132054">
+    <w:nsid w:val="5BAE0856"/>
+    <w:multiLevelType w:val="singleLevel"/>
+    <w:tmpl w:val="5BAE0856"/>
+    <w:lvl w:ilvl="0" w:tentative="1">
+      <w:start w:val="1"/>
+      <w:numFmt w:val="bullet"/>
+      <w:lvlText w:val=""/>
+      <w:lvlJc w:val="left"/>
+      <w:pPr>
+        <w:tabs>
+          <w:tab w:val="left" w:pos="420"/>
+        </w:tabs>
+        <w:ind w:left="420" w:leftChars="0" w:hanging="420" w:firstLineChars="0"/>
+      </w:pPr>
+      <w:rPr>
+        <w:rFonts w:hint="default" w:ascii="Wingdings" w:hAnsi="Wingdings"/>
+      </w:rPr>
+    </w:lvl>
+  </w:abstractNum>
   <w:abstractNum w:abstractNumId="1538131861">
     <w:nsid w:val="5BAE0795"/>
     <w:multiLevelType w:val="singleLevel"/>
@@ -4672,26 +4910,6 @@
       <w:suff w:val="space"/>
       <w:lvlText w:val="%1)"/>
       <w:lvlJc w:val="left"/>
-    </w:lvl>
-  </w:abstractNum>
-  <w:abstractNum w:abstractNumId="1538132054">
-    <w:nsid w:val="5BAE0856"/>
-    <w:multiLevelType w:val="singleLevel"/>
-    <w:tmpl w:val="5BAE0856"/>
-    <w:lvl w:ilvl="0" w:tentative="1">
-      <w:start w:val="1"/>
-      <w:numFmt w:val="bullet"/>
-      <w:lvlText w:val=""/>
-      <w:lvlJc w:val="left"/>
-      <w:pPr>
-        <w:tabs>
-          <w:tab w:val="left" w:pos="420"/>
-        </w:tabs>
-        <w:ind w:left="420" w:leftChars="0" w:hanging="420" w:firstLineChars="0"/>
-      </w:pPr>
-      <w:rPr>
-        <w:rFonts w:hint="default" w:ascii="Wingdings" w:hAnsi="Wingdings"/>
-      </w:rPr>
     </w:lvl>
   </w:abstractNum>
   <w:num w:numId="1">
@@ -5038,7 +5256,7 @@
     <w:semiHidden/>
     <w:uiPriority w:val="0"/>
   </w:style>
-  <w:style w:type="table" w:default="1" w:styleId="10">
+  <w:style w:type="table" w:default="1" w:styleId="11">
     <w:name w:val="Normal Table"/>
     <w:semiHidden/>
     <w:uiPriority w:val="0"/>
@@ -5111,6 +5329,16 @@
     </w:rPr>
   </w:style>
   <w:style w:type="character" w:styleId="8">
+    <w:name w:val="HTML Code"/>
+    <w:basedOn w:val="6"/>
+    <w:uiPriority w:val="0"/>
+    <w:rPr>
+      <w:rFonts w:ascii="Courier New" w:hAnsi="Courier New" w:cs="Courier New"/>
+      <w:sz w:val="20"/>
+      <w:szCs w:val="20"/>
+    </w:rPr>
+  </w:style>
+  <w:style w:type="character" w:styleId="9">
     <w:name w:val="Hyperlink"/>
     <w:basedOn w:val="6"/>
     <w:uiPriority w:val="0"/>
@@ -5119,7 +5347,7 @@
       <w:u w:val="single"/>
     </w:rPr>
   </w:style>
-  <w:style w:type="character" w:styleId="9">
+  <w:style w:type="character" w:styleId="10">
     <w:name w:val="Strong"/>
     <w:basedOn w:val="6"/>
     <w:qFormat/>
@@ -5129,9 +5357,9 @@
       <w:bCs/>
     </w:rPr>
   </w:style>
-  <w:style w:type="table" w:styleId="11">
+  <w:style w:type="table" w:styleId="12">
     <w:name w:val="Table Grid"/>
-    <w:basedOn w:val="10"/>
+    <w:basedOn w:val="11"/>
     <w:uiPriority w:val="0"/>
     <w:pPr>
       <w:widowControl w:val="0"/>

</xml_diff>